<commit_message>
revisions for upload to EDI
</commit_message>
<xml_diff>
--- a/fish-diet/Llopiz_EDI_Diet.docx
+++ b/fish-diet/Llopiz_EDI_Diet.docx
@@ -410,73 +410,111 @@
       </w:r>
     </w:p>
     <w:p>
+      <w:r>
+        <w:rPr>
+          <w:iCs/>
+        </w:rPr>
+        <w:t>We gathered t</w:t>
+      </w:r>
+      <w:r>
+        <w:t xml:space="preserve">he original spreadsheet </w:t>
+      </w:r>
+      <w:r>
+        <w:t>with</w:t>
+      </w:r>
+      <w:r>
+        <w:t xml:space="preserve"> prey items </w:t>
+      </w:r>
+      <w:r>
+        <w:t xml:space="preserve">in </w:t>
+      </w:r>
+      <w:r>
+        <w:t xml:space="preserve">wide-format </w:t>
+      </w:r>
+      <w:r>
+        <w:t xml:space="preserve">into a </w:t>
+      </w:r>
+      <w:r>
+        <w:t xml:space="preserve">long-format table with </w:t>
+      </w:r>
+      <w:proofErr w:type="spellStart"/>
+      <w:r>
+        <w:t>prey</w:t>
+      </w:r>
+      <w:r>
+        <w:t>Taxon</w:t>
+      </w:r>
+      <w:proofErr w:type="spellEnd"/>
+      <w:r>
+        <w:t xml:space="preserve"> column and corresponding </w:t>
+      </w:r>
+      <w:proofErr w:type="spellStart"/>
+      <w:r>
+        <w:t>preyCount</w:t>
+      </w:r>
+      <w:proofErr w:type="spellEnd"/>
+      <w:r>
+        <w:t xml:space="preserve"> column. GMT date and time were merged from NOAA Fisheries trawl databases</w:t>
+      </w:r>
+      <w:r>
+        <w:t xml:space="preserve"> </w:t>
+      </w:r>
+      <w:r>
+        <w:t xml:space="preserve">(Northeast Fisheries Science Center, 2019: Fall Bottom Trawl Surveys from 2013-2015. NOAA National Centers for Environmental </w:t>
+      </w:r>
+      <w:r>
+        <w:t>Information</w:t>
+      </w:r>
+      <w:r>
+        <w:rPr>
+          <w:color w:val="000000" w:themeColor="text1"/>
+        </w:rPr>
+        <w:t>, https://inport.nmfs.noaa.gov/inport/item/22560</w:t>
+      </w:r>
+      <w:r>
+        <w:t xml:space="preserve">, </w:t>
+      </w:r>
+      <w:r>
+        <w:t xml:space="preserve">Northeast Fisheries Science Center, 2019: </w:t>
+      </w:r>
+      <w:r>
+        <w:t>Spring</w:t>
+      </w:r>
+      <w:r>
+        <w:t xml:space="preserve"> Bottom Trawl Surveys from 2013-2015. NOAA National Centers for Environmental Information</w:t>
+      </w:r>
+      <w:r>
+        <w:rPr>
+          <w:color w:val="000000" w:themeColor="text1"/>
+        </w:rPr>
+        <w:t xml:space="preserve">, </w:t>
+      </w:r>
+      <w:r>
+        <w:rPr>
+          <w:color w:val="000000" w:themeColor="text1"/>
+        </w:rPr>
+        <w:t>https://inport.nmfs.noaa.gov/inport/item/22561</w:t>
+      </w:r>
+      <w:r>
+        <w:rPr>
+          <w:color w:val="000000" w:themeColor="text1"/>
+        </w:rPr>
+        <w:t>)</w:t>
+      </w:r>
+      <w:r>
+        <w:rPr>
+          <w:color w:val="000000" w:themeColor="text1"/>
+        </w:rPr>
+        <w:t>.</w:t>
+      </w:r>
+      <w:r>
+        <w:rPr>
+          <w:color w:val="000000" w:themeColor="text1"/>
+        </w:rPr>
+        <w:t xml:space="preserve"> </w:t>
+      </w:r>
       <w:bookmarkStart w:id="2" w:name="_GoBack"/>
-      <w:r>
-        <w:rPr>
-          <w:iCs/>
-        </w:rPr>
-        <w:t>We gathered t</w:t>
-      </w:r>
-      <w:r>
-        <w:t xml:space="preserve">he original spreadsheet </w:t>
-      </w:r>
-      <w:r>
-        <w:t>with</w:t>
-      </w:r>
-      <w:r>
-        <w:t xml:space="preserve"> prey items </w:t>
-      </w:r>
-      <w:r>
-        <w:t xml:space="preserve">in </w:t>
-      </w:r>
-      <w:r>
-        <w:t xml:space="preserve">wide-format </w:t>
-      </w:r>
-      <w:r>
-        <w:t xml:space="preserve">into a </w:t>
-      </w:r>
-      <w:r>
-        <w:t xml:space="preserve">long-format table with </w:t>
-      </w:r>
-      <w:proofErr w:type="spellStart"/>
-      <w:r>
-        <w:t>prey</w:t>
-      </w:r>
-      <w:r>
-        <w:t>Taxon</w:t>
-      </w:r>
-      <w:proofErr w:type="spellEnd"/>
-      <w:r>
-        <w:t xml:space="preserve"> column and corresponding </w:t>
-      </w:r>
-      <w:proofErr w:type="spellStart"/>
-      <w:r>
-        <w:t>preyCount</w:t>
-      </w:r>
-      <w:proofErr w:type="spellEnd"/>
-      <w:r>
-        <w:t xml:space="preserve"> column. GMT date and time were merged from NOAA Fisheries trawl databases</w:t>
-      </w:r>
-      <w:r>
-        <w:t xml:space="preserve"> </w:t>
-      </w:r>
-      <w:r>
-        <w:t xml:space="preserve">[provide citation for </w:t>
-      </w:r>
-      <w:commentRangeStart w:id="3"/>
-      <w:r>
-        <w:t>NOAA Fisheries trawl databases</w:t>
-      </w:r>
-      <w:commentRangeEnd w:id="3"/>
-      <w:r>
-        <w:rPr>
-          <w:rStyle w:val="CommentReference"/>
-        </w:rPr>
-        <w:commentReference w:id="3"/>
-      </w:r>
-      <w:r>
-        <w:t xml:space="preserve">]. </w:t>
-      </w:r>
+      <w:bookmarkEnd w:id="2"/>
       <w:r>
         <w:t>Average depth was also obtained from fisheries datasets, with the except</w:t>
       </w:r>
@@ -524,28 +562,7 @@
         <w:t>species from ITIS, along with their corresponding taxonomic serial numbers (TSN).</w:t>
       </w:r>
       <w:r>
-        <w:t xml:space="preserve"> </w:t>
-      </w:r>
-      <w:r>
-        <w:t xml:space="preserve">The data </w:t>
-      </w:r>
-      <w:r>
-        <w:t>cleaning</w:t>
-      </w:r>
-      <w:r>
-        <w:t xml:space="preserve"> and metadata template</w:t>
-      </w:r>
-      <w:r>
-        <w:t xml:space="preserve"> assembly was</w:t>
-      </w:r>
-      <w:r>
-        <w:t xml:space="preserve"> </w:t>
-      </w:r>
-      <w:r>
-        <w:t xml:space="preserve">performed </w:t>
-      </w:r>
-      <w:r>
-        <w:t>in R</w:t>
+        <w:t xml:space="preserve"> The data cleaning and metadata template assembly was performed in R</w:t>
       </w:r>
       <w:r>
         <w:t xml:space="preserve"> Markdown</w:t>
@@ -566,7 +583,7 @@
         <w:t xml:space="preserve">. </w:t>
       </w:r>
     </w:p>
-    <w:bookmarkEnd w:id="2"/>
+    <w:p/>
     <w:p>
       <w:pPr>
         <w:pStyle w:val="Heading2"/>
@@ -592,13 +609,33 @@
         <w:rPr>
           <w:iCs/>
         </w:rPr>
-        <w:t xml:space="preserve">We added a quality assurance flag to the </w:t>
+        <w:t xml:space="preserve">We added </w:t>
       </w:r>
       <w:proofErr w:type="spellStart"/>
       <w:r>
         <w:rPr>
           <w:iCs/>
         </w:rPr>
+        <w:t>decimalLongitude_flag</w:t>
+      </w:r>
+      <w:proofErr w:type="spellEnd"/>
+      <w:r>
+        <w:rPr>
+          <w:iCs/>
+        </w:rPr>
+        <w:t xml:space="preserve"> column as a</w:t>
+      </w:r>
+      <w:r>
+        <w:rPr>
+          <w:iCs/>
+        </w:rPr>
+        <w:t xml:space="preserve"> quality assurance flag to the </w:t>
+      </w:r>
+      <w:proofErr w:type="spellStart"/>
+      <w:r>
+        <w:rPr>
+          <w:iCs/>
+        </w:rPr>
         <w:t>decimalLongitude</w:t>
       </w:r>
       <w:proofErr w:type="spellEnd"/>
@@ -606,27 +643,7 @@
         <w:rPr>
           <w:iCs/>
         </w:rPr>
-        <w:t xml:space="preserve"> column. </w:t>
-      </w:r>
-      <w:r>
-        <w:rPr>
-          <w:iCs/>
-        </w:rPr>
-        <w:t xml:space="preserve">We assured that the total counts of prey taxa per fish species aligned with the frequencies reported in </w:t>
-      </w:r>
-      <w:proofErr w:type="spellStart"/>
-      <w:r>
-        <w:rPr>
-          <w:iCs/>
-        </w:rPr>
-        <w:t>Suca</w:t>
-      </w:r>
-      <w:proofErr w:type="spellEnd"/>
-      <w:r>
-        <w:rPr>
-          <w:iCs/>
-        </w:rPr>
-        <w:t xml:space="preserve"> et al. (2018) Supplementary Material.</w:t>
+        <w:t xml:space="preserve"> column.</w:t>
       </w:r>
     </w:p>
     <w:p/>
@@ -674,22 +691,6 @@
       </w:r>
     </w:p>
   </w:comment>
-  <w:comment w:id="3" w:author="Stace" w:date="2019-10-01T14:21:00Z" w:initials="S">
-    <w:p>
-      <w:pPr>
-        <w:pStyle w:val="CommentText"/>
-      </w:pPr>
-      <w:r>
-        <w:rPr>
-          <w:rStyle w:val="CommentReference"/>
-        </w:rPr>
-        <w:annotationRef/>
-      </w:r>
-      <w:r>
-        <w:t>Provide provenance in methods</w:t>
-      </w:r>
-    </w:p>
-  </w:comment>
 </w:comments>
 </file>
 
@@ -697,7 +698,6 @@
 <w15:commentsEx xmlns:wpc="http://schemas.microsoft.com/office/word/2010/wordprocessingCanvas" xmlns:cx="http://schemas.microsoft.com/office/drawing/2014/chartex" xmlns:cx1="http://schemas.microsoft.com/office/drawing/2015/9/8/chartex" xmlns:cx2="http://schemas.microsoft.com/office/drawing/2015/10/21/chartex" xmlns:cx3="http://schemas.microsoft.com/office/drawing/2016/5/9/chartex" xmlns:cx4="http://schemas.microsoft.com/office/drawing/2016/5/10/chartex" xmlns:cx5="http://schemas.microsoft.com/office/drawing/2016/5/11/chartex" xmlns:cx6="http://schemas.microsoft.com/office/drawing/2016/5/12/chartex" xmlns:cx7="http://schemas.microsoft.com/office/drawing/2016/5/13/chartex" xmlns:cx8="http://schemas.microsoft.com/office/drawing/2016/5/14/chartex" xmlns:mc="http://schemas.openxmlformats.org/markup-compatibility/2006" xmlns:aink="http://schemas.microsoft.com/office/drawing/2016/ink" xmlns:am3d="http://schemas.microsoft.com/office/drawing/2017/model3d" xmlns:o="urn:schemas-microsoft-com:office:office" xmlns:r="http://schemas.openxmlformats.org/officeDocument/2006/relationships" xmlns:m="http://schemas.openxmlformats.org/officeDocument/2006/math" xmlns:v="urn:schemas-microsoft-com:vml" xmlns:wp14="http://schemas.microsoft.com/office/word/2010/wordprocessingDrawing" xmlns:wp="http://schemas.openxmlformats.org/drawingml/2006/wordprocessingDrawing" xmlns:w10="urn:schemas-microsoft-com:office:word" xmlns:w="http://schemas.openxmlformats.org/wordprocessingml/2006/main" xmlns:w14="http://schemas.microsoft.com/office/word/2010/wordml" xmlns:w15="http://schemas.microsoft.com/office/word/2012/wordml" xmlns:w16cid="http://schemas.microsoft.com/office/word/2016/wordml/cid" xmlns:w16se="http://schemas.microsoft.com/office/word/2015/wordml/symex" xmlns:wpg="http://schemas.microsoft.com/office/word/2010/wordprocessingGroup" xmlns:wpi="http://schemas.microsoft.com/office/word/2010/wordprocessingInk" xmlns:wne="http://schemas.microsoft.com/office/word/2006/wordml" xmlns:wps="http://schemas.microsoft.com/office/word/2010/wordprocessingShape" mc:Ignorable="w14 w15 w16se w16cid wp14">
   <w15:commentEx w15:paraId="5ABC2D29" w15:done="0"/>
   <w15:commentEx w15:paraId="0042DE68" w15:done="0"/>
-  <w15:commentEx w15:paraId="205ADC14" w15:done="0"/>
 </w15:commentsEx>
 </file>
 
@@ -705,7 +705,6 @@
 <w16cid:commentsIds xmlns:wpc="http://schemas.microsoft.com/office/word/2010/wordprocessingCanvas" xmlns:cx="http://schemas.microsoft.com/office/drawing/2014/chartex" xmlns:cx1="http://schemas.microsoft.com/office/drawing/2015/9/8/chartex" xmlns:cx2="http://schemas.microsoft.com/office/drawing/2015/10/21/chartex" xmlns:cx3="http://schemas.microsoft.com/office/drawing/2016/5/9/chartex" xmlns:cx4="http://schemas.microsoft.com/office/drawing/2016/5/10/chartex" xmlns:cx5="http://schemas.microsoft.com/office/drawing/2016/5/11/chartex" xmlns:cx6="http://schemas.microsoft.com/office/drawing/2016/5/12/chartex" xmlns:cx7="http://schemas.microsoft.com/office/drawing/2016/5/13/chartex" xmlns:cx8="http://schemas.microsoft.com/office/drawing/2016/5/14/chartex" xmlns:mc="http://schemas.openxmlformats.org/markup-compatibility/2006" xmlns:aink="http://schemas.microsoft.com/office/drawing/2016/ink" xmlns:am3d="http://schemas.microsoft.com/office/drawing/2017/model3d" xmlns:o="urn:schemas-microsoft-com:office:office" xmlns:r="http://schemas.openxmlformats.org/officeDocument/2006/relationships" xmlns:m="http://schemas.openxmlformats.org/officeDocument/2006/math" xmlns:v="urn:schemas-microsoft-com:vml" xmlns:wp14="http://schemas.microsoft.com/office/word/2010/wordprocessingDrawing" xmlns:wp="http://schemas.openxmlformats.org/drawingml/2006/wordprocessingDrawing" xmlns:w10="urn:schemas-microsoft-com:office:word" xmlns:w="http://schemas.openxmlformats.org/wordprocessingml/2006/main" xmlns:w14="http://schemas.microsoft.com/office/word/2010/wordml" xmlns:w15="http://schemas.microsoft.com/office/word/2012/wordml" xmlns:w16cid="http://schemas.microsoft.com/office/word/2016/wordml/cid" xmlns:w16se="http://schemas.microsoft.com/office/word/2015/wordml/symex" xmlns:wpg="http://schemas.microsoft.com/office/word/2010/wordprocessingGroup" xmlns:wpi="http://schemas.microsoft.com/office/word/2010/wordprocessingInk" xmlns:wne="http://schemas.microsoft.com/office/word/2006/wordml" xmlns:wps="http://schemas.microsoft.com/office/word/2010/wordprocessingShape" mc:Ignorable="w14 w15 w16se w16cid wp14">
   <w16cid:commentId w16cid:paraId="5ABC2D29" w16cid:durableId="213DE55F"/>
   <w16cid:commentId w16cid:paraId="0042DE68" w16cid:durableId="213DE561"/>
-  <w16cid:commentId w16cid:paraId="205ADC14" w16cid:durableId="213DE562"/>
 </w16cid:commentsIds>
 </file>
 

</xml_diff>

<commit_message>
inserting custom parent project node and accomodating for empty fish guts
</commit_message>
<xml_diff>
--- a/fish-diet/Llopiz_EDI_Diet.docx
+++ b/fish-diet/Llopiz_EDI_Diet.docx
@@ -6,13 +6,8 @@
       <w:pPr>
         <w:jc w:val="center"/>
       </w:pPr>
-      <w:proofErr w:type="spellStart"/>
-      <w:r>
-        <w:t>Llopiz</w:t>
-      </w:r>
-      <w:proofErr w:type="spellEnd"/>
-      <w:r>
-        <w:t xml:space="preserve"> Lab EDI: Diet Data</w:t>
+      <w:r>
+        <w:t>Llopiz Lab EDI: Diet Data</w:t>
       </w:r>
     </w:p>
     <w:p/>
@@ -152,15 +147,7 @@
     </w:p>
     <w:p>
       <w:r>
-        <w:t xml:space="preserve">These data represent the diet composition of small pelagic fishes across the Northeast U.S. Continental Shelf as reported by </w:t>
-      </w:r>
-      <w:proofErr w:type="spellStart"/>
-      <w:r>
-        <w:t>Suca</w:t>
-      </w:r>
-      <w:proofErr w:type="spellEnd"/>
-      <w:r>
-        <w:t xml:space="preserve">, J.J., et al. (2018) </w:t>
+        <w:t xml:space="preserve">These data represent the diet composition of small pelagic fishes across the Northeast U.S. Continental Shelf as reported by Suca, J.J., et al. (2018) </w:t>
       </w:r>
       <w:r>
         <w:t>Feeding dynamics of Northwest Atlantic small pelagic fishes</w:t>
@@ -208,15 +195,7 @@
         <w:t>NEFSC Ecosystems Survey Branch</w:t>
       </w:r>
       <w:r>
-        <w:t xml:space="preserve"> from Cape Hatteras to the Gulf of Maine for years 2013-2015. Sampling occurred in the Spring and Fall seasons. Fish were frozen and stomach content analyses were conducted by members of the </w:t>
-      </w:r>
-      <w:proofErr w:type="spellStart"/>
-      <w:r>
-        <w:t>Llopiz</w:t>
-      </w:r>
-      <w:proofErr w:type="spellEnd"/>
-      <w:r>
-        <w:t xml:space="preserve"> Lab at the Woods Hole Oceanographic Institution. Data are counts for prey items examined under a dissecting microscope. Fish and prey species were matched to the lowest taxonomic level in the </w:t>
+        <w:t xml:space="preserve"> from Cape Hatteras to the Gulf of Maine for years 2013-2015. Sampling occurred in the Spring and Fall seasons. Fish were frozen and stomach content analyses were conducted by members of the Llopiz Lab at the Woods Hole Oceanographic Institution. Data are counts for prey items examined under a dissecting microscope. Fish and prey species were matched to the lowest taxonomic level in the </w:t>
       </w:r>
       <w:r>
         <w:t xml:space="preserve">Integrated Taxonomic Information System (ITIS) </w:t>
@@ -437,24 +416,11 @@
       <w:r>
         <w:t xml:space="preserve">long-format table with </w:t>
       </w:r>
-      <w:proofErr w:type="spellStart"/>
       <w:r>
         <w:t>prey</w:t>
       </w:r>
       <w:r>
-        <w:t>Taxon</w:t>
-      </w:r>
-      <w:proofErr w:type="spellEnd"/>
-      <w:r>
-        <w:t xml:space="preserve"> column and corresponding </w:t>
-      </w:r>
-      <w:proofErr w:type="spellStart"/>
-      <w:r>
-        <w:t>preyCount</w:t>
-      </w:r>
-      <w:proofErr w:type="spellEnd"/>
-      <w:r>
-        <w:t xml:space="preserve"> column. GMT date and time were merged from NOAA Fisheries trawl databases</w:t>
+        <w:t>Taxon column and corresponding preyCount column. GMT date and time were merged from NOAA Fisheries trawl databases</w:t>
       </w:r>
       <w:r>
         <w:t xml:space="preserve"> </w:t>
@@ -511,37 +477,30 @@
         <w:rPr>
           <w:color w:val="000000" w:themeColor="text1"/>
         </w:rPr>
+        <w:t xml:space="preserve"> </w:t>
+      </w:r>
+      <w:r>
+        <w:t>Average depth was also obtained from fisheries datasets, with the except</w:t>
+      </w:r>
+      <w:r>
+        <w:t>i</w:t>
+      </w:r>
+      <w:r>
+        <w:t xml:space="preserve">on of </w:t>
+      </w:r>
+      <w:r>
+        <w:t xml:space="preserve">Cruise 201504. </w:t>
+      </w:r>
+      <w:r>
+        <w:t>Local time was converted to hh:mm:ss format. Another column was added which contained a unique identifier for each fish examined.</w:t>
+      </w:r>
+      <w:r>
         <w:t xml:space="preserve"> </w:t>
       </w:r>
       <w:bookmarkStart w:id="2" w:name="_GoBack"/>
       <w:bookmarkEnd w:id="2"/>
       <w:r>
-        <w:t>Average depth was also obtained from fisheries datasets, with the except</w:t>
-      </w:r>
-      <w:r>
-        <w:t>i</w:t>
-      </w:r>
-      <w:r>
-        <w:t xml:space="preserve">on of </w:t>
-      </w:r>
-      <w:r>
-        <w:t xml:space="preserve">Cruise 201504. </w:t>
-      </w:r>
-      <w:r>
-        <w:t xml:space="preserve">Local time was converted to </w:t>
-      </w:r>
-      <w:proofErr w:type="spellStart"/>
-      <w:r>
-        <w:t>hh:</w:t>
-      </w:r>
-      <w:proofErr w:type="gramStart"/>
-      <w:r>
-        <w:t>mm:ss</w:t>
-      </w:r>
-      <w:proofErr w:type="spellEnd"/>
-      <w:proofErr w:type="gramEnd"/>
-      <w:r>
-        <w:t xml:space="preserve"> format. Another column was added which contained a unique identifier for each fish examined. Additional columns were added </w:t>
+        <w:t xml:space="preserve">Additional columns were added </w:t>
       </w:r>
       <w:r>
         <w:t>which contain the</w:t>
@@ -611,39 +570,17 @@
         </w:rPr>
         <w:t xml:space="preserve">We added </w:t>
       </w:r>
-      <w:proofErr w:type="spellStart"/>
       <w:r>
         <w:rPr>
           <w:iCs/>
         </w:rPr>
-        <w:t>decimalLongitude_flag</w:t>
-      </w:r>
-      <w:proofErr w:type="spellEnd"/>
+        <w:t>decimalLongitude_flag column as a</w:t>
+      </w:r>
       <w:r>
         <w:rPr>
           <w:iCs/>
         </w:rPr>
-        <w:t xml:space="preserve"> column as a</w:t>
-      </w:r>
-      <w:r>
-        <w:rPr>
-          <w:iCs/>
-        </w:rPr>
-        <w:t xml:space="preserve"> quality assurance flag to the </w:t>
-      </w:r>
-      <w:proofErr w:type="spellStart"/>
-      <w:r>
-        <w:rPr>
-          <w:iCs/>
-        </w:rPr>
-        <w:t>decimalLongitude</w:t>
-      </w:r>
-      <w:proofErr w:type="spellEnd"/>
-      <w:r>
-        <w:rPr>
-          <w:iCs/>
-        </w:rPr>
-        <w:t xml:space="preserve"> column.</w:t>
+        <w:t xml:space="preserve"> quality assurance flag to the decimalLongitude column.</w:t>
       </w:r>
     </w:p>
     <w:p/>
@@ -729,7 +666,7 @@
     </w:rPrDefault>
     <w:pPrDefault/>
   </w:docDefaults>
-  <w:latentStyles w:defLockedState="0" w:defUIPriority="99" w:defSemiHidden="0" w:defUnhideWhenUsed="0" w:defQFormat="0" w:count="377">
+  <w:latentStyles w:defLockedState="0" w:defUIPriority="99" w:defSemiHidden="0" w:defUnhideWhenUsed="0" w:defQFormat="0" w:count="376">
     <w:lsdException w:name="Normal" w:uiPriority="0" w:qFormat="1"/>
     <w:lsdException w:name="heading 1" w:uiPriority="9" w:qFormat="1"/>
     <w:lsdException w:name="heading 2" w:semiHidden="1" w:uiPriority="9" w:unhideWhenUsed="1" w:qFormat="1"/>

</xml_diff>